<commit_message>
some story elements added
</commit_message>
<xml_diff>
--- a/DesignDocs/Story/Sophon(Working title).docx
+++ b/DesignDocs/Story/Sophon(Working title).docx
@@ -13,13 +13,22 @@
     </w:p>
     <w:p/>
     <w:p>
-      <w:r>
-        <w:t>Our guy has been thrown from somewhere to the 2D plane. He needs to get back. To do that he needs his tech.</w:t>
+      <w:pPr>
+        <w:pStyle w:val="Heading2"/>
+      </w:pPr>
+      <w:r>
+        <w:t>Question:</w:t>
       </w:r>
     </w:p>
     <w:p>
       <w:r>
-        <w:t>His sophon helper can detect the tech to some degree in time and space and he must travel to these locations to retrieve it to get back to the 4</w:t>
+        <w:t xml:space="preserve">How does our </w:t>
+      </w:r>
+      <w:r>
+        <w:t>hero</w:t>
+      </w:r>
+      <w:r>
+        <w:t xml:space="preserve"> get home to the 4</w:t>
       </w:r>
       <w:r>
         <w:rPr>
@@ -28,7 +37,64 @@
         <w:t>th</w:t>
       </w:r>
       <w:r>
-        <w:t>.</w:t>
+        <w:t xml:space="preserve"> dimension?</w:t>
+      </w:r>
+    </w:p>
+    <w:p/>
+    <w:p>
+      <w:pPr>
+        <w:pStyle w:val="Heading2"/>
+      </w:pPr>
+      <w:r>
+        <w:t>Answer:</w:t>
+      </w:r>
+    </w:p>
+    <w:p>
+      <w:r>
+        <w:t xml:space="preserve">With the help of </w:t>
+      </w:r>
+      <w:r>
+        <w:t>S</w:t>
+      </w:r>
+      <w:r>
+        <w:t>ophon, our hero must create a device to open a door back to the 4</w:t>
+      </w:r>
+      <w:r>
+        <w:rPr>
+          <w:vertAlign w:val="superscript"/>
+        </w:rPr>
+        <w:t>th</w:t>
+      </w:r>
+      <w:r>
+        <w:t xml:space="preserve"> dimension</w:t>
+      </w:r>
+      <w:r>
+        <w:t>. He must hunt down the parts scattered across time and space.</w:t>
+      </w:r>
+    </w:p>
+    <w:p/>
+    <w:p>
+      <w:r>
+        <w:t xml:space="preserve">Whats the device? How many parts? </w:t>
+      </w:r>
+    </w:p>
+    <w:p>
+      <w:r>
+        <w:t>Dimension bubble machine</w:t>
+      </w:r>
+      <w:r>
+        <w:t>. The head, the mixer, the air generator, power supply, the bubble mix.</w:t>
+      </w:r>
+      <w:r>
+        <w:t xml:space="preserve"> </w:t>
+      </w:r>
+    </w:p>
+    <w:p>
+      <w:r>
+        <w:t xml:space="preserve">The machine needs to be made in the sanctuary dimension, a small world created by Sophon as an area the hero can hang out </w:t>
+      </w:r>
+      <w:r>
+        <w:t>in safety.</w:t>
       </w:r>
     </w:p>
     <w:sectPr>
@@ -164,6 +230,7 @@
     <w:lsdException w:name="HTML Sample" w:semiHidden="1" w:unhideWhenUsed="1"/>
     <w:lsdException w:name="HTML Typewriter" w:semiHidden="1" w:unhideWhenUsed="1"/>
     <w:lsdException w:name="HTML Variable" w:semiHidden="1" w:unhideWhenUsed="1"/>
+    <w:lsdException w:name="Normal Table" w:semiHidden="1" w:unhideWhenUsed="1"/>
     <w:lsdException w:name="annotation subject" w:semiHidden="1" w:unhideWhenUsed="1"/>
     <w:lsdException w:name="No List" w:semiHidden="1" w:unhideWhenUsed="1"/>
     <w:lsdException w:name="Outline List 1" w:semiHidden="1" w:unhideWhenUsed="1"/>
@@ -210,8 +277,10 @@
     <w:lsdException w:name="Table Subtle 2" w:semiHidden="1" w:unhideWhenUsed="1"/>
     <w:lsdException w:name="Table Web 1" w:semiHidden="1" w:unhideWhenUsed="1"/>
     <w:lsdException w:name="Table Web 2" w:semiHidden="1" w:unhideWhenUsed="1"/>
+    <w:lsdException w:name="Table Web 3" w:semiHidden="1" w:unhideWhenUsed="1"/>
     <w:lsdException w:name="Balloon Text" w:semiHidden="1" w:unhideWhenUsed="1"/>
     <w:lsdException w:name="Table Grid" w:uiPriority="39"/>
+    <w:lsdException w:name="Table Theme" w:semiHidden="1" w:unhideWhenUsed="1"/>
     <w:lsdException w:name="Placeholder Text" w:semiHidden="1"/>
     <w:lsdException w:name="No Spacing" w:uiPriority="1" w:qFormat="1"/>
     <w:lsdException w:name="Light Shading" w:uiPriority="60"/>
@@ -458,6 +527,28 @@
       <w:szCs w:val="32"/>
     </w:rPr>
   </w:style>
+  <w:style w:type="paragraph" w:styleId="Heading2">
+    <w:name w:val="heading 2"/>
+    <w:basedOn w:val="Normal"/>
+    <w:next w:val="Normal"/>
+    <w:link w:val="Heading2Char"/>
+    <w:uiPriority w:val="9"/>
+    <w:unhideWhenUsed/>
+    <w:qFormat/>
+    <w:rsid w:val="00885524"/>
+    <w:pPr>
+      <w:keepNext/>
+      <w:keepLines/>
+      <w:spacing w:before="40" w:after="0"/>
+      <w:outlineLvl w:val="1"/>
+    </w:pPr>
+    <w:rPr>
+      <w:rFonts w:asciiTheme="majorHAnsi" w:eastAsiaTheme="majorEastAsia" w:hAnsiTheme="majorHAnsi" w:cstheme="majorBidi"/>
+      <w:color w:val="2F5496" w:themeColor="accent1" w:themeShade="BF"/>
+      <w:sz w:val="26"/>
+      <w:szCs w:val="26"/>
+    </w:rPr>
+  </w:style>
   <w:style w:type="character" w:default="1" w:styleId="DefaultParagraphFont">
     <w:name w:val="Default Paragraph Font"/>
     <w:uiPriority w:val="1"/>
@@ -496,6 +587,19 @@
       <w:color w:val="2F5496" w:themeColor="accent1" w:themeShade="BF"/>
       <w:sz w:val="32"/>
       <w:szCs w:val="32"/>
+    </w:rPr>
+  </w:style>
+  <w:style w:type="character" w:customStyle="1" w:styleId="Heading2Char">
+    <w:name w:val="Heading 2 Char"/>
+    <w:basedOn w:val="DefaultParagraphFont"/>
+    <w:link w:val="Heading2"/>
+    <w:uiPriority w:val="9"/>
+    <w:rsid w:val="00885524"/>
+    <w:rPr>
+      <w:rFonts w:asciiTheme="majorHAnsi" w:eastAsiaTheme="majorEastAsia" w:hAnsiTheme="majorHAnsi" w:cstheme="majorBidi"/>
+      <w:color w:val="2F5496" w:themeColor="accent1" w:themeShade="BF"/>
+      <w:sz w:val="26"/>
+      <w:szCs w:val="26"/>
     </w:rPr>
   </w:style>
 </w:styles>

</xml_diff>